<commit_message>
modif code plus question
</commit_message>
<xml_diff>
--- a/Polyland/TP3/INF1010_TP3_Questions.docx
+++ b/Polyland/TP3/INF1010_TP3_Questions.docx
@@ -1,6 +1,6 @@
 
 <file path=word/document.xml><?xml version="1.0" encoding="utf-8"?>
-<w:document xmlns:wpc="http://schemas.microsoft.com/office/word/2010/wordprocessingCanvas" xmlns:cx="http://schemas.microsoft.com/office/drawing/2014/chartex" xmlns:cx1="http://schemas.microsoft.com/office/drawing/2015/9/8/chartex" xmlns:cx2="http://schemas.microsoft.com/office/drawing/2015/10/21/chartex" xmlns:mc="http://schemas.openxmlformats.org/markup-compatibility/2006" xmlns:o="urn:schemas-microsoft-com:office:office" xmlns:r="http://schemas.openxmlformats.org/officeDocument/2006/relationships" xmlns:m="http://schemas.openxmlformats.org/officeDocument/2006/math" xmlns:v="urn:schemas-microsoft-com:vml" xmlns:wp14="http://schemas.microsoft.com/office/word/2010/wordprocessingDrawing" xmlns:wp="http://schemas.openxmlformats.org/drawingml/2006/wordprocessingDrawing" xmlns:w10="urn:schemas-microsoft-com:office:word" xmlns:w="http://schemas.openxmlformats.org/wordprocessingml/2006/main" xmlns:w14="http://schemas.microsoft.com/office/word/2010/wordml" xmlns:w15="http://schemas.microsoft.com/office/word/2012/wordml" xmlns:w16se="http://schemas.microsoft.com/office/word/2015/wordml/symex" xmlns:wpg="http://schemas.microsoft.com/office/word/2010/wordprocessingGroup" xmlns:wpi="http://schemas.microsoft.com/office/word/2010/wordprocessingInk" xmlns:wne="http://schemas.microsoft.com/office/word/2006/wordml" xmlns:wps="http://schemas.microsoft.com/office/word/2010/wordprocessingShape" mc:Ignorable="w14 w15 w16se wp14">
+<w:document xmlns:wpc="http://schemas.microsoft.com/office/word/2010/wordprocessingCanvas" xmlns:cx="http://schemas.microsoft.com/office/drawing/2014/chartex" xmlns:cx1="http://schemas.microsoft.com/office/drawing/2015/9/8/chartex" xmlns:cx2="http://schemas.microsoft.com/office/drawing/2015/10/21/chartex" xmlns:cx3="http://schemas.microsoft.com/office/drawing/2016/5/9/chartex" xmlns:cx4="http://schemas.microsoft.com/office/drawing/2016/5/10/chartex" xmlns:cx5="http://schemas.microsoft.com/office/drawing/2016/5/11/chartex" xmlns:mc="http://schemas.openxmlformats.org/markup-compatibility/2006" xmlns:o="urn:schemas-microsoft-com:office:office" xmlns:r="http://schemas.openxmlformats.org/officeDocument/2006/relationships" xmlns:m="http://schemas.openxmlformats.org/officeDocument/2006/math" xmlns:v="urn:schemas-microsoft-com:vml" xmlns:wp14="http://schemas.microsoft.com/office/word/2010/wordprocessingDrawing" xmlns:wp="http://schemas.openxmlformats.org/drawingml/2006/wordprocessingDrawing" xmlns:w10="urn:schemas-microsoft-com:office:word" xmlns:w="http://schemas.openxmlformats.org/wordprocessingml/2006/main" xmlns:w14="http://schemas.microsoft.com/office/word/2010/wordml" xmlns:w15="http://schemas.microsoft.com/office/word/2012/wordml" xmlns:w16se="http://schemas.microsoft.com/office/word/2015/wordml/symex" xmlns:wpg="http://schemas.microsoft.com/office/word/2010/wordprocessingGroup" xmlns:wpi="http://schemas.microsoft.com/office/word/2010/wordprocessingInk" xmlns:wne="http://schemas.microsoft.com/office/word/2006/wordml" xmlns:wps="http://schemas.microsoft.com/office/word/2010/wordprocessingShape" mc:Ignorable="w14 w15 w16se wp14">
   <w:body>
     <w:p>
       <w:pPr>
@@ -32,7 +32,7 @@
     <w:p/>
     <w:p>
       <w:pPr>
-        <w:pStyle w:val="Titre1"/>
+        <w:pStyle w:val="Heading1"/>
         <w:contextualSpacing w:val="0"/>
       </w:pPr>
       <w:bookmarkStart w:id="0" w:name="h.ahxg42eayxk2" w:colFirst="0" w:colLast="0"/>
@@ -52,51 +52,95 @@
     </w:p>
     <w:p>
       <w:pPr>
-        <w:pStyle w:val="Paragraphedeliste"/>
-      </w:pPr>
-      <w:bookmarkStart w:id="2" w:name="_GoBack"/>
-      <w:bookmarkEnd w:id="2"/>
-    </w:p>
-    <w:p>
-      <w:pPr>
-        <w:pStyle w:val="Paragraphedeliste"/>
+        <w:pStyle w:val="ListParagraph"/>
+      </w:pPr>
+    </w:p>
+    <w:p>
+      <w:pPr>
+        <w:pStyle w:val="ListParagraph"/>
         <w:numPr>
           <w:ilvl w:val="0"/>
           <w:numId w:val="1"/>
         </w:numPr>
       </w:pPr>
       <w:r>
-        <w:t>Il y a parfois une incohérence dans l’affichage des données deux appels à cout sur le même objet semblent produire des résultats différents. Pouvez-vous l’expliquer ? (</w:t>
-      </w:r>
-      <w:proofErr w:type="spellStart"/>
-      <w:r>
-        <w:t>Pokachu</w:t>
-      </w:r>
-      <w:proofErr w:type="spellEnd"/>
-      <w:r>
-        <w:t xml:space="preserve"> premier combat).</w:t>
-      </w:r>
-    </w:p>
-    <w:p>
-      <w:pPr>
-        <w:pStyle w:val="Paragraphedeliste"/>
+        <w:t>Il y a parfois une incohérence dans l’affichage des données deux appels à cout sur le même objet semblent produire des résultats différents. Pouvez-vous l’expliquer ? (Pokachu premier combat).</w:t>
+      </w:r>
+    </w:p>
+    <w:p>
+      <w:pPr>
+        <w:pStyle w:val="ListParagraph"/>
+      </w:pPr>
+    </w:p>
+    <w:p>
+      <w:pPr>
+        <w:pStyle w:val="ListParagraph"/>
+      </w:pPr>
+      <w:r>
+        <w:t>Le premier affichage de Pokachu utilise l’affichage de la classe EtatCreature tandis que le deuxième affichage (autre méthode) utilise l’affichage de la classe fille EtatEmpoisonne.</w:t>
+      </w:r>
+    </w:p>
+    <w:p>
+      <w:pPr>
+        <w:pStyle w:val="ListParagraph"/>
+      </w:pPr>
+    </w:p>
+    <w:p>
+      <w:pPr>
+        <w:pStyle w:val="ListParagraph"/>
         <w:numPr>
           <w:ilvl w:val="0"/>
           <w:numId w:val="1"/>
         </w:numPr>
       </w:pPr>
       <w:r>
-        <w:t xml:space="preserve">Quel est l’ordre d’appel des différents constructeurs lors d’un appel au constructeur par paramètres de </w:t>
-      </w:r>
-      <w:proofErr w:type="gramStart"/>
-      <w:r>
-        <w:t>Professeur?</w:t>
-      </w:r>
-      <w:proofErr w:type="gramEnd"/>
-    </w:p>
-    <w:p>
-      <w:pPr>
-        <w:pStyle w:val="Paragraphedeliste"/>
+        <w:t>Quel est l’ordre d’appel des différents constructeurs lors d’un appel au constructeur par paramètres de Professeur?</w:t>
+      </w:r>
+    </w:p>
+    <w:p>
+      <w:pPr>
+        <w:pStyle w:val="ListParagraph"/>
+        <w:numPr>
+          <w:ilvl w:val="0"/>
+          <w:numId w:val="3"/>
+        </w:numPr>
+      </w:pPr>
+      <w:r>
+        <w:t>ObjetMagique</w:t>
+      </w:r>
+    </w:p>
+    <w:p>
+      <w:pPr>
+        <w:pStyle w:val="ListParagraph"/>
+        <w:numPr>
+          <w:ilvl w:val="0"/>
+          <w:numId w:val="3"/>
+        </w:numPr>
+      </w:pPr>
+      <w:r>
+        <w:t>Dresseur</w:t>
+      </w:r>
+    </w:p>
+    <w:p>
+      <w:pPr>
+        <w:pStyle w:val="ListParagraph"/>
+        <w:numPr>
+          <w:ilvl w:val="0"/>
+          <w:numId w:val="3"/>
+        </w:numPr>
+      </w:pPr>
+      <w:r>
+        <w:t>Professeur</w:t>
+      </w:r>
+    </w:p>
+    <w:p>
+      <w:pPr>
+        <w:pStyle w:val="ListParagraph"/>
+      </w:pPr>
+    </w:p>
+    <w:p>
+      <w:pPr>
+        <w:pStyle w:val="ListParagraph"/>
         <w:numPr>
           <w:ilvl w:val="0"/>
           <w:numId w:val="1"/>
@@ -108,7 +152,7 @@
     </w:p>
     <w:p>
       <w:pPr>
-        <w:pStyle w:val="Paragraphedeliste"/>
+        <w:pStyle w:val="ListParagraph"/>
       </w:pPr>
       <w:r>
         <w:t>Considérons les déclarations suivantes :</w:t>
@@ -116,7 +160,7 @@
     </w:p>
     <w:p>
       <w:pPr>
-        <w:pStyle w:val="Paragraphedeliste"/>
+        <w:pStyle w:val="ListParagraph"/>
         <w:rPr>
           <w:lang w:val="en-CA"/>
         </w:rPr>
@@ -130,7 +174,7 @@
     </w:p>
     <w:p>
       <w:pPr>
-        <w:pStyle w:val="Paragraphedeliste"/>
+        <w:pStyle w:val="ListParagraph"/>
         <w:rPr>
           <w:lang w:val="en-CA"/>
         </w:rPr>
@@ -139,124 +183,82 @@
         <w:rPr>
           <w:lang w:val="en-CA"/>
         </w:rPr>
-        <w:t xml:space="preserve">Class </w:t>
-      </w:r>
-      <w:proofErr w:type="spellStart"/>
-      <w:proofErr w:type="gramStart"/>
-      <w:r>
+        <w:t>Class fille : public Mere;</w:t>
+      </w:r>
+    </w:p>
+    <w:p>
+      <w:pPr>
+        <w:pStyle w:val="ListParagraph"/>
         <w:rPr>
           <w:lang w:val="en-CA"/>
         </w:rPr>
-        <w:t>fille</w:t>
-      </w:r>
-      <w:proofErr w:type="spellEnd"/>
+      </w:pPr>
       <w:r>
         <w:rPr>
           <w:lang w:val="en-CA"/>
         </w:rPr>
-        <w:t> :</w:t>
-      </w:r>
-      <w:proofErr w:type="gramEnd"/>
-      <w:r>
-        <w:rPr>
-          <w:lang w:val="en-CA"/>
-        </w:rPr>
-        <w:t xml:space="preserve"> public Mere;</w:t>
-      </w:r>
-    </w:p>
-    <w:p>
-      <w:pPr>
-        <w:pStyle w:val="Paragraphedeliste"/>
-        <w:rPr>
-          <w:lang w:val="en-CA"/>
-        </w:rPr>
-      </w:pPr>
-      <w:proofErr w:type="spellStart"/>
-      <w:proofErr w:type="gramStart"/>
-      <w:r>
-        <w:rPr>
-          <w:lang w:val="en-CA"/>
-        </w:rPr>
-        <w:t>fonctionSurMere</w:t>
-      </w:r>
-      <w:proofErr w:type="spellEnd"/>
-      <w:r>
-        <w:rPr>
-          <w:lang w:val="en-CA"/>
-        </w:rPr>
-        <w:t>(</w:t>
-      </w:r>
-      <w:proofErr w:type="gramEnd"/>
-      <w:r>
-        <w:rPr>
-          <w:lang w:val="en-CA"/>
-        </w:rPr>
-        <w:t>Mere&amp; mere);</w:t>
-      </w:r>
-    </w:p>
-    <w:p>
-      <w:pPr>
-        <w:pStyle w:val="Paragraphedeliste"/>
+        <w:t>fonctionSurMere(Mere&amp; mere);</w:t>
+      </w:r>
+    </w:p>
+    <w:p>
+      <w:pPr>
+        <w:pStyle w:val="ListParagraph"/>
         <w:rPr>
           <w:lang w:val="fr-FR"/>
         </w:rPr>
       </w:pPr>
-      <w:proofErr w:type="spellStart"/>
-      <w:proofErr w:type="gramStart"/>
       <w:r>
         <w:rPr>
           <w:lang w:val="fr-FR"/>
         </w:rPr>
-        <w:t>fonctionSurFille</w:t>
-      </w:r>
-      <w:proofErr w:type="spellEnd"/>
-      <w:r>
+        <w:t>fonctionSurFille(Fille&amp; fille);</w:t>
+      </w:r>
+    </w:p>
+    <w:p>
+      <w:pPr>
+        <w:pStyle w:val="ListParagraph"/>
         <w:rPr>
           <w:lang w:val="fr-FR"/>
         </w:rPr>
-        <w:t>(</w:t>
-      </w:r>
-      <w:proofErr w:type="gramEnd"/>
+      </w:pPr>
       <w:r>
         <w:rPr>
           <w:lang w:val="fr-FR"/>
         </w:rPr>
-        <w:t>Fille&amp; fille);</w:t>
-      </w:r>
-    </w:p>
-    <w:p>
-      <w:pPr>
-        <w:pStyle w:val="Paragraphedeliste"/>
+        <w:t>Mere m;</w:t>
+      </w:r>
+    </w:p>
+    <w:p>
+      <w:pPr>
+        <w:pStyle w:val="ListParagraph"/>
         <w:rPr>
           <w:lang w:val="fr-FR"/>
         </w:rPr>
       </w:pPr>
-      <w:proofErr w:type="spellStart"/>
       <w:r>
         <w:rPr>
           <w:lang w:val="fr-FR"/>
         </w:rPr>
-        <w:t>Mere</w:t>
-      </w:r>
-      <w:proofErr w:type="spellEnd"/>
-      <w:r>
+        <w:t>Fille f;</w:t>
+      </w:r>
+    </w:p>
+    <w:p>
+      <w:pPr>
+        <w:pStyle w:val="ListParagraph"/>
         <w:rPr>
           <w:lang w:val="fr-FR"/>
         </w:rPr>
-        <w:t xml:space="preserve"> </w:t>
-      </w:r>
-      <w:proofErr w:type="gramStart"/>
+      </w:pPr>
       <w:r>
         <w:rPr>
           <w:lang w:val="fr-FR"/>
         </w:rPr>
-        <w:t>m;</w:t>
-      </w:r>
-      <w:proofErr w:type="gramEnd"/>
-    </w:p>
-    <w:p>
-      <w:pPr>
-        <w:pStyle w:val="Paragraphedeliste"/>
+        <w:t>Mere* mPointeur;</w:t>
+      </w:r>
+    </w:p>
+    <w:p>
+      <w:pPr>
+        <w:pStyle w:val="ListParagraph"/>
         <w:rPr>
           <w:lang w:val="fr-FR"/>
         </w:rPr>
@@ -265,88 +267,12 @@
         <w:rPr>
           <w:lang w:val="fr-FR"/>
         </w:rPr>
-        <w:t xml:space="preserve">Fille </w:t>
-      </w:r>
-      <w:proofErr w:type="gramStart"/>
-      <w:r>
-        <w:rPr>
-          <w:lang w:val="fr-FR"/>
-        </w:rPr>
-        <w:t>f;</w:t>
-      </w:r>
-      <w:proofErr w:type="gramEnd"/>
-    </w:p>
-    <w:p>
-      <w:pPr>
-        <w:pStyle w:val="Paragraphedeliste"/>
-        <w:rPr>
-          <w:lang w:val="fr-FR"/>
-        </w:rPr>
-      </w:pPr>
-      <w:proofErr w:type="spellStart"/>
-      <w:r>
-        <w:rPr>
-          <w:lang w:val="fr-FR"/>
-        </w:rPr>
-        <w:t>Mere</w:t>
-      </w:r>
-      <w:proofErr w:type="spellEnd"/>
-      <w:r>
-        <w:rPr>
-          <w:lang w:val="fr-FR"/>
-        </w:rPr>
-        <w:t xml:space="preserve">* </w:t>
-      </w:r>
-      <w:proofErr w:type="spellStart"/>
-      <w:proofErr w:type="gramStart"/>
-      <w:r>
-        <w:rPr>
-          <w:lang w:val="fr-FR"/>
-        </w:rPr>
-        <w:t>mPointeur</w:t>
-      </w:r>
-      <w:proofErr w:type="spellEnd"/>
-      <w:r>
-        <w:rPr>
-          <w:lang w:val="fr-FR"/>
-        </w:rPr>
-        <w:t>;</w:t>
-      </w:r>
-      <w:proofErr w:type="gramEnd"/>
-    </w:p>
-    <w:p>
-      <w:pPr>
-        <w:pStyle w:val="Paragraphedeliste"/>
-        <w:rPr>
-          <w:lang w:val="fr-FR"/>
-        </w:rPr>
-      </w:pPr>
-      <w:r>
-        <w:rPr>
-          <w:lang w:val="fr-FR"/>
-        </w:rPr>
-        <w:t xml:space="preserve">Fille* </w:t>
-      </w:r>
-      <w:proofErr w:type="spellStart"/>
-      <w:proofErr w:type="gramStart"/>
-      <w:r>
-        <w:rPr>
-          <w:lang w:val="fr-FR"/>
-        </w:rPr>
-        <w:t>fPointeur</w:t>
-      </w:r>
-      <w:proofErr w:type="spellEnd"/>
-      <w:r>
-        <w:rPr>
-          <w:lang w:val="fr-FR"/>
-        </w:rPr>
-        <w:t>;</w:t>
-      </w:r>
-      <w:proofErr w:type="gramEnd"/>
+        <w:t>Fille* fPointeur;</w:t>
+      </w:r>
     </w:p>
     <w:tbl>
       <w:tblPr>
-        <w:tblStyle w:val="Grilledutableau"/>
+        <w:tblStyle w:val="TableGrid"/>
         <w:tblW w:w="0" w:type="auto"/>
         <w:tblInd w:w="720" w:type="dxa"/>
         <w:tblLook w:val="04A0" w:firstRow="1" w:lastRow="0" w:firstColumn="1" w:lastColumn="0" w:noHBand="0" w:noVBand="1"/>
@@ -362,7 +288,7 @@
           </w:tcPr>
           <w:p>
             <w:pPr>
-              <w:pStyle w:val="Paragraphedeliste"/>
+              <w:pStyle w:val="ListParagraph"/>
               <w:ind w:left="0"/>
             </w:pPr>
             <w:r>
@@ -376,18 +302,13 @@
           </w:tcPr>
           <w:p>
             <w:pPr>
-              <w:pStyle w:val="Paragraphedeliste"/>
+              <w:pStyle w:val="ListParagraph"/>
               <w:ind w:left="0"/>
               <w:jc w:val="both"/>
             </w:pPr>
             <w:r>
-              <w:t xml:space="preserve">Est </w:t>
+              <w:t>Est valide?</w:t>
             </w:r>
-            <w:proofErr w:type="gramStart"/>
-            <w:r>
-              <w:t>valide?</w:t>
-            </w:r>
-            <w:proofErr w:type="gramEnd"/>
           </w:p>
         </w:tc>
       </w:tr>
@@ -398,16 +319,11 @@
           </w:tcPr>
           <w:p>
             <w:pPr>
-              <w:pStyle w:val="Paragraphedeliste"/>
+              <w:pStyle w:val="ListParagraph"/>
               <w:ind w:left="0"/>
             </w:pPr>
-            <w:proofErr w:type="gramStart"/>
             <w:r>
-              <w:t>m</w:t>
-            </w:r>
-            <w:proofErr w:type="gramEnd"/>
-            <w:r>
-              <w:t xml:space="preserve"> = f;</w:t>
+              <w:t>m = f;</w:t>
             </w:r>
           </w:p>
         </w:tc>
@@ -417,10 +333,13 @@
           </w:tcPr>
           <w:p>
             <w:pPr>
-              <w:pStyle w:val="Paragraphedeliste"/>
+              <w:pStyle w:val="ListParagraph"/>
               <w:ind w:left="0"/>
               <w:jc w:val="both"/>
             </w:pPr>
+            <w:r>
+              <w:t>NON</w:t>
+            </w:r>
           </w:p>
         </w:tc>
       </w:tr>
@@ -431,16 +350,11 @@
           </w:tcPr>
           <w:p>
             <w:pPr>
-              <w:pStyle w:val="Paragraphedeliste"/>
+              <w:pStyle w:val="ListParagraph"/>
               <w:ind w:left="0"/>
             </w:pPr>
-            <w:proofErr w:type="gramStart"/>
             <w:r>
-              <w:t>f</w:t>
-            </w:r>
-            <w:proofErr w:type="gramEnd"/>
-            <w:r>
-              <w:t xml:space="preserve"> = m;</w:t>
+              <w:t>f = m;</w:t>
             </w:r>
           </w:p>
         </w:tc>
@@ -450,7 +364,39 @@
           </w:tcPr>
           <w:p>
             <w:pPr>
-              <w:pStyle w:val="Paragraphedeliste"/>
+              <w:pStyle w:val="ListParagraph"/>
+              <w:ind w:left="0"/>
+            </w:pPr>
+            <w:r>
+              <w:t>OUI</w:t>
+            </w:r>
+            <w:bookmarkStart w:id="2" w:name="_GoBack"/>
+            <w:bookmarkEnd w:id="2"/>
+          </w:p>
+        </w:tc>
+      </w:tr>
+      <w:tr>
+        <w:tc>
+          <w:tcPr>
+            <w:tcW w:w="4675" w:type="dxa"/>
+          </w:tcPr>
+          <w:p>
+            <w:pPr>
+              <w:pStyle w:val="ListParagraph"/>
+              <w:ind w:left="0"/>
+            </w:pPr>
+            <w:r>
+              <w:t>mPointeur = &amp;f;</w:t>
+            </w:r>
+          </w:p>
+        </w:tc>
+        <w:tc>
+          <w:tcPr>
+            <w:tcW w:w="4675" w:type="dxa"/>
+          </w:tcPr>
+          <w:p>
+            <w:pPr>
+              <w:pStyle w:val="ListParagraph"/>
               <w:ind w:left="0"/>
             </w:pPr>
           </w:p>
@@ -463,56 +409,18 @@
           </w:tcPr>
           <w:p>
             <w:pPr>
-              <w:pStyle w:val="Paragraphedeliste"/>
+              <w:pStyle w:val="ListParagraph"/>
               <w:ind w:left="0"/>
             </w:pPr>
-            <w:proofErr w:type="spellStart"/>
-            <w:proofErr w:type="gramStart"/>
-            <w:r>
-              <w:t>mPointeur</w:t>
-            </w:r>
-            <w:proofErr w:type="spellEnd"/>
-            <w:proofErr w:type="gramEnd"/>
-            <w:r>
-              <w:t xml:space="preserve"> = &amp;f;</w:t>
-            </w:r>
-          </w:p>
-        </w:tc>
-        <w:tc>
-          <w:tcPr>
-            <w:tcW w:w="4675" w:type="dxa"/>
-          </w:tcPr>
-          <w:p>
-            <w:pPr>
-              <w:pStyle w:val="Paragraphedeliste"/>
-              <w:ind w:left="0"/>
-            </w:pPr>
-          </w:p>
-        </w:tc>
-      </w:tr>
-      <w:tr>
-        <w:tc>
-          <w:tcPr>
-            <w:tcW w:w="4675" w:type="dxa"/>
-          </w:tcPr>
-          <w:p>
-            <w:pPr>
-              <w:pStyle w:val="Paragraphedeliste"/>
-              <w:ind w:left="0"/>
-            </w:pPr>
-            <w:proofErr w:type="gramStart"/>
             <w:r>
               <w:t>f</w:t>
             </w:r>
-            <w:proofErr w:type="spellStart"/>
             <w:r>
               <w:rPr>
                 <w:lang w:val="en-CA"/>
               </w:rPr>
               <w:t>Pointeur</w:t>
             </w:r>
-            <w:proofErr w:type="spellEnd"/>
-            <w:proofErr w:type="gramEnd"/>
             <w:r>
               <w:t xml:space="preserve"> = &amp;m;</w:t>
             </w:r>
@@ -524,7 +432,7 @@
           </w:tcPr>
           <w:p>
             <w:pPr>
-              <w:pStyle w:val="Paragraphedeliste"/>
+              <w:pStyle w:val="ListParagraph"/>
               <w:ind w:left="0"/>
             </w:pPr>
           </w:p>
@@ -541,19 +449,11 @@
                 <w:lang w:val="en-CA"/>
               </w:rPr>
             </w:pPr>
-            <w:proofErr w:type="spellStart"/>
             <w:r>
               <w:rPr>
                 <w:lang w:val="en-CA"/>
               </w:rPr>
-              <w:t>fonctionSurMere</w:t>
-            </w:r>
-            <w:proofErr w:type="spellEnd"/>
-            <w:r>
-              <w:rPr>
-                <w:lang w:val="en-CA"/>
-              </w:rPr>
-              <w:t>(</w:t>
+              <w:t>fonctionSurMere(</w:t>
             </w:r>
             <w:r>
               <w:rPr>
@@ -575,7 +475,7 @@
           </w:tcPr>
           <w:p>
             <w:pPr>
-              <w:pStyle w:val="Paragraphedeliste"/>
+              <w:pStyle w:val="ListParagraph"/>
               <w:ind w:left="0"/>
             </w:pPr>
           </w:p>
@@ -592,19 +492,12 @@
                 <w:lang w:val="en-CA"/>
               </w:rPr>
             </w:pPr>
-            <w:proofErr w:type="spellStart"/>
             <w:r>
               <w:rPr>
                 <w:lang w:val="en-CA"/>
               </w:rPr>
-              <w:t>fonctionSurFille</w:t>
-            </w:r>
-            <w:proofErr w:type="spellEnd"/>
-            <w:r>
-              <w:rPr>
-                <w:lang w:val="en-CA"/>
-              </w:rPr>
-              <w:t>(</w:t>
+              <w:lastRenderedPageBreak/>
+              <w:t>fonctionSurFille(</w:t>
             </w:r>
             <w:r>
               <w:rPr>
@@ -620,7 +513,7 @@
           </w:tcPr>
           <w:p>
             <w:pPr>
-              <w:pStyle w:val="Paragraphedeliste"/>
+              <w:pStyle w:val="ListParagraph"/>
               <w:ind w:left="0"/>
             </w:pPr>
           </w:p>
@@ -639,8 +532,186 @@
 </file>
 
 <file path=word/numbering.xml><?xml version="1.0" encoding="utf-8"?>
-<w:numbering xmlns:wpc="http://schemas.microsoft.com/office/word/2010/wordprocessingCanvas" xmlns:cx="http://schemas.microsoft.com/office/drawing/2014/chartex" xmlns:cx1="http://schemas.microsoft.com/office/drawing/2015/9/8/chartex" xmlns:cx2="http://schemas.microsoft.com/office/drawing/2015/10/21/chartex" xmlns:mc="http://schemas.openxmlformats.org/markup-compatibility/2006" xmlns:o="urn:schemas-microsoft-com:office:office" xmlns:r="http://schemas.openxmlformats.org/officeDocument/2006/relationships" xmlns:m="http://schemas.openxmlformats.org/officeDocument/2006/math" xmlns:v="urn:schemas-microsoft-com:vml" xmlns:wp14="http://schemas.microsoft.com/office/word/2010/wordprocessingDrawing" xmlns:wp="http://schemas.openxmlformats.org/drawingml/2006/wordprocessingDrawing" xmlns:w10="urn:schemas-microsoft-com:office:word" xmlns:w="http://schemas.openxmlformats.org/wordprocessingml/2006/main" xmlns:w14="http://schemas.microsoft.com/office/word/2010/wordml" xmlns:w15="http://schemas.microsoft.com/office/word/2012/wordml" xmlns:w16se="http://schemas.microsoft.com/office/word/2015/wordml/symex" xmlns:wpg="http://schemas.microsoft.com/office/word/2010/wordprocessingGroup" xmlns:wpi="http://schemas.microsoft.com/office/word/2010/wordprocessingInk" xmlns:wne="http://schemas.microsoft.com/office/word/2006/wordml" xmlns:wps="http://schemas.microsoft.com/office/word/2010/wordprocessingShape" mc:Ignorable="w14 w15 w16se wp14">
+<w:numbering xmlns:wpc="http://schemas.microsoft.com/office/word/2010/wordprocessingCanvas" xmlns:cx="http://schemas.microsoft.com/office/drawing/2014/chartex" xmlns:cx1="http://schemas.microsoft.com/office/drawing/2015/9/8/chartex" xmlns:cx2="http://schemas.microsoft.com/office/drawing/2015/10/21/chartex" xmlns:cx3="http://schemas.microsoft.com/office/drawing/2016/5/9/chartex" xmlns:cx4="http://schemas.microsoft.com/office/drawing/2016/5/10/chartex" xmlns:cx5="http://schemas.microsoft.com/office/drawing/2016/5/11/chartex" xmlns:mc="http://schemas.openxmlformats.org/markup-compatibility/2006" xmlns:o="urn:schemas-microsoft-com:office:office" xmlns:r="http://schemas.openxmlformats.org/officeDocument/2006/relationships" xmlns:m="http://schemas.openxmlformats.org/officeDocument/2006/math" xmlns:v="urn:schemas-microsoft-com:vml" xmlns:wp14="http://schemas.microsoft.com/office/word/2010/wordprocessingDrawing" xmlns:wp="http://schemas.openxmlformats.org/drawingml/2006/wordprocessingDrawing" xmlns:w10="urn:schemas-microsoft-com:office:word" xmlns:w="http://schemas.openxmlformats.org/wordprocessingml/2006/main" xmlns:w14="http://schemas.microsoft.com/office/word/2010/wordml" xmlns:w15="http://schemas.microsoft.com/office/word/2012/wordml" xmlns:w16se="http://schemas.microsoft.com/office/word/2015/wordml/symex" xmlns:wpg="http://schemas.microsoft.com/office/word/2010/wordprocessingGroup" xmlns:wpi="http://schemas.microsoft.com/office/word/2010/wordprocessingInk" xmlns:wne="http://schemas.microsoft.com/office/word/2006/wordml" xmlns:wps="http://schemas.microsoft.com/office/word/2010/wordprocessingShape" mc:Ignorable="w14 w15 w16se wp14">
   <w:abstractNum w:abstractNumId="0" w15:restartNumberingAfterBreak="0">
+    <w:nsid w:val="0B864439"/>
+    <w:multiLevelType w:val="hybridMultilevel"/>
+    <w:tmpl w:val="7B168696"/>
+    <w:lvl w:ilvl="0" w:tplc="66CE66F0">
+      <w:start w:val="1"/>
+      <w:numFmt w:val="decimal"/>
+      <w:lvlText w:val="%1."/>
+      <w:lvlJc w:val="left"/>
+      <w:pPr>
+        <w:ind w:left="1080" w:hanging="360"/>
+      </w:pPr>
+      <w:rPr>
+        <w:rFonts w:hint="default"/>
+      </w:rPr>
+    </w:lvl>
+    <w:lvl w:ilvl="1" w:tplc="0C0C0019" w:tentative="1">
+      <w:start w:val="1"/>
+      <w:numFmt w:val="lowerLetter"/>
+      <w:lvlText w:val="%2."/>
+      <w:lvlJc w:val="left"/>
+      <w:pPr>
+        <w:ind w:left="1800" w:hanging="360"/>
+      </w:pPr>
+    </w:lvl>
+    <w:lvl w:ilvl="2" w:tplc="0C0C001B" w:tentative="1">
+      <w:start w:val="1"/>
+      <w:numFmt w:val="lowerRoman"/>
+      <w:lvlText w:val="%3."/>
+      <w:lvlJc w:val="right"/>
+      <w:pPr>
+        <w:ind w:left="2520" w:hanging="180"/>
+      </w:pPr>
+    </w:lvl>
+    <w:lvl w:ilvl="3" w:tplc="0C0C000F" w:tentative="1">
+      <w:start w:val="1"/>
+      <w:numFmt w:val="decimal"/>
+      <w:lvlText w:val="%4."/>
+      <w:lvlJc w:val="left"/>
+      <w:pPr>
+        <w:ind w:left="3240" w:hanging="360"/>
+      </w:pPr>
+    </w:lvl>
+    <w:lvl w:ilvl="4" w:tplc="0C0C0019" w:tentative="1">
+      <w:start w:val="1"/>
+      <w:numFmt w:val="lowerLetter"/>
+      <w:lvlText w:val="%5."/>
+      <w:lvlJc w:val="left"/>
+      <w:pPr>
+        <w:ind w:left="3960" w:hanging="360"/>
+      </w:pPr>
+    </w:lvl>
+    <w:lvl w:ilvl="5" w:tplc="0C0C001B" w:tentative="1">
+      <w:start w:val="1"/>
+      <w:numFmt w:val="lowerRoman"/>
+      <w:lvlText w:val="%6."/>
+      <w:lvlJc w:val="right"/>
+      <w:pPr>
+        <w:ind w:left="4680" w:hanging="180"/>
+      </w:pPr>
+    </w:lvl>
+    <w:lvl w:ilvl="6" w:tplc="0C0C000F" w:tentative="1">
+      <w:start w:val="1"/>
+      <w:numFmt w:val="decimal"/>
+      <w:lvlText w:val="%7."/>
+      <w:lvlJc w:val="left"/>
+      <w:pPr>
+        <w:ind w:left="5400" w:hanging="360"/>
+      </w:pPr>
+    </w:lvl>
+    <w:lvl w:ilvl="7" w:tplc="0C0C0019" w:tentative="1">
+      <w:start w:val="1"/>
+      <w:numFmt w:val="lowerLetter"/>
+      <w:lvlText w:val="%8."/>
+      <w:lvlJc w:val="left"/>
+      <w:pPr>
+        <w:ind w:left="6120" w:hanging="360"/>
+      </w:pPr>
+    </w:lvl>
+    <w:lvl w:ilvl="8" w:tplc="0C0C001B" w:tentative="1">
+      <w:start w:val="1"/>
+      <w:numFmt w:val="lowerRoman"/>
+      <w:lvlText w:val="%9."/>
+      <w:lvlJc w:val="right"/>
+      <w:pPr>
+        <w:ind w:left="6840" w:hanging="180"/>
+      </w:pPr>
+    </w:lvl>
+  </w:abstractNum>
+  <w:abstractNum w:abstractNumId="1" w15:restartNumberingAfterBreak="0">
+    <w:nsid w:val="6EC12EF4"/>
+    <w:multiLevelType w:val="hybridMultilevel"/>
+    <w:tmpl w:val="897CBD16"/>
+    <w:lvl w:ilvl="0" w:tplc="97D69570">
+      <w:start w:val="1"/>
+      <w:numFmt w:val="decimal"/>
+      <w:lvlText w:val="%1."/>
+      <w:lvlJc w:val="left"/>
+      <w:pPr>
+        <w:ind w:left="1080" w:hanging="360"/>
+      </w:pPr>
+      <w:rPr>
+        <w:rFonts w:hint="default"/>
+      </w:rPr>
+    </w:lvl>
+    <w:lvl w:ilvl="1" w:tplc="0C0C0019">
+      <w:start w:val="1"/>
+      <w:numFmt w:val="lowerLetter"/>
+      <w:lvlText w:val="%2."/>
+      <w:lvlJc w:val="left"/>
+      <w:pPr>
+        <w:ind w:left="1800" w:hanging="360"/>
+      </w:pPr>
+    </w:lvl>
+    <w:lvl w:ilvl="2" w:tplc="0C0C001B" w:tentative="1">
+      <w:start w:val="1"/>
+      <w:numFmt w:val="lowerRoman"/>
+      <w:lvlText w:val="%3."/>
+      <w:lvlJc w:val="right"/>
+      <w:pPr>
+        <w:ind w:left="2520" w:hanging="180"/>
+      </w:pPr>
+    </w:lvl>
+    <w:lvl w:ilvl="3" w:tplc="0C0C000F" w:tentative="1">
+      <w:start w:val="1"/>
+      <w:numFmt w:val="decimal"/>
+      <w:lvlText w:val="%4."/>
+      <w:lvlJc w:val="left"/>
+      <w:pPr>
+        <w:ind w:left="3240" w:hanging="360"/>
+      </w:pPr>
+    </w:lvl>
+    <w:lvl w:ilvl="4" w:tplc="0C0C0019" w:tentative="1">
+      <w:start w:val="1"/>
+      <w:numFmt w:val="lowerLetter"/>
+      <w:lvlText w:val="%5."/>
+      <w:lvlJc w:val="left"/>
+      <w:pPr>
+        <w:ind w:left="3960" w:hanging="360"/>
+      </w:pPr>
+    </w:lvl>
+    <w:lvl w:ilvl="5" w:tplc="0C0C001B" w:tentative="1">
+      <w:start w:val="1"/>
+      <w:numFmt w:val="lowerRoman"/>
+      <w:lvlText w:val="%6."/>
+      <w:lvlJc w:val="right"/>
+      <w:pPr>
+        <w:ind w:left="4680" w:hanging="180"/>
+      </w:pPr>
+    </w:lvl>
+    <w:lvl w:ilvl="6" w:tplc="0C0C000F" w:tentative="1">
+      <w:start w:val="1"/>
+      <w:numFmt w:val="decimal"/>
+      <w:lvlText w:val="%7."/>
+      <w:lvlJc w:val="left"/>
+      <w:pPr>
+        <w:ind w:left="5400" w:hanging="360"/>
+      </w:pPr>
+    </w:lvl>
+    <w:lvl w:ilvl="7" w:tplc="0C0C0019" w:tentative="1">
+      <w:start w:val="1"/>
+      <w:numFmt w:val="lowerLetter"/>
+      <w:lvlText w:val="%8."/>
+      <w:lvlJc w:val="left"/>
+      <w:pPr>
+        <w:ind w:left="6120" w:hanging="360"/>
+      </w:pPr>
+    </w:lvl>
+    <w:lvl w:ilvl="8" w:tplc="0C0C001B" w:tentative="1">
+      <w:start w:val="1"/>
+      <w:numFmt w:val="lowerRoman"/>
+      <w:lvlText w:val="%9."/>
+      <w:lvlJc w:val="right"/>
+      <w:pPr>
+        <w:ind w:left="6840" w:hanging="180"/>
+      </w:pPr>
+    </w:lvl>
+  </w:abstractNum>
+  <w:abstractNum w:abstractNumId="2" w15:restartNumberingAfterBreak="0">
     <w:nsid w:val="7B135251"/>
     <w:multiLevelType w:val="hybridMultilevel"/>
     <w:tmpl w:val="FCA4E34C"/>
@@ -727,7 +798,13 @@
     </w:lvl>
   </w:abstractNum>
   <w:num w:numId="1">
+    <w:abstractNumId w:val="2"/>
+  </w:num>
+  <w:num w:numId="2">
     <w:abstractNumId w:val="0"/>
+  </w:num>
+  <w:num w:numId="3">
+    <w:abstractNumId w:val="1"/>
   </w:num>
 </w:numbering>
 </file>
@@ -749,7 +826,7 @@
       </w:pPr>
     </w:pPrDefault>
   </w:docDefaults>
-  <w:latentStyles w:defLockedState="0" w:defUIPriority="99" w:defSemiHidden="0" w:defUnhideWhenUsed="0" w:defQFormat="0" w:count="372">
+  <w:latentStyles w:defLockedState="0" w:defUIPriority="99" w:defSemiHidden="0" w:defUnhideWhenUsed="0" w:defQFormat="0" w:count="374">
     <w:lsdException w:name="Normal" w:uiPriority="0" w:qFormat="1"/>
     <w:lsdException w:name="heading 1" w:uiPriority="0" w:qFormat="1"/>
     <w:lsdException w:name="heading 2" w:semiHidden="1" w:uiPriority="9" w:unhideWhenUsed="1" w:qFormat="1"/>
@@ -855,7 +932,6 @@
     <w:lsdException w:name="HTML Sample" w:semiHidden="1" w:unhideWhenUsed="1"/>
     <w:lsdException w:name="HTML Typewriter" w:semiHidden="1" w:unhideWhenUsed="1"/>
     <w:lsdException w:name="HTML Variable" w:semiHidden="1" w:unhideWhenUsed="1"/>
-    <w:lsdException w:name="Normal Table" w:semiHidden="1" w:unhideWhenUsed="1"/>
     <w:lsdException w:name="annotation subject" w:semiHidden="1" w:unhideWhenUsed="1"/>
     <w:lsdException w:name="No List" w:semiHidden="1" w:unhideWhenUsed="1"/>
     <w:lsdException w:name="Outline List 1" w:semiHidden="1" w:unhideWhenUsed="1"/>
@@ -901,11 +977,9 @@
     <w:lsdException w:name="Table Subtle 1" w:semiHidden="1" w:unhideWhenUsed="1"/>
     <w:lsdException w:name="Table Subtle 2" w:semiHidden="1" w:unhideWhenUsed="1"/>
     <w:lsdException w:name="Table Web 1" w:semiHidden="1" w:unhideWhenUsed="1"/>
-    <w:lsdException w:name="Table Web 2" w:semiHidden="1" w:unhideWhenUsed="1"/>
     <w:lsdException w:name="Table Web 3" w:semiHidden="1" w:unhideWhenUsed="1"/>
     <w:lsdException w:name="Balloon Text" w:semiHidden="1" w:unhideWhenUsed="1"/>
     <w:lsdException w:name="Table Grid" w:uiPriority="39"/>
-    <w:lsdException w:name="Table Theme" w:semiHidden="1" w:unhideWhenUsed="1"/>
     <w:lsdException w:name="Placeholder Text" w:semiHidden="1"/>
     <w:lsdException w:name="No Spacing" w:uiPriority="1" w:qFormat="1"/>
     <w:lsdException w:name="Light Shading" w:uiPriority="60"/>
@@ -1122,6 +1196,8 @@
     <w:lsdException w:name="List Table 6 Colorful Accent 6" w:uiPriority="51"/>
     <w:lsdException w:name="List Table 7 Colorful Accent 6" w:uiPriority="52"/>
     <w:lsdException w:name="Mention" w:semiHidden="1" w:unhideWhenUsed="1"/>
+    <w:lsdException w:name="Smart Hyperlink" w:semiHidden="1" w:unhideWhenUsed="1"/>
+    <w:lsdException w:name="Hashtag" w:semiHidden="1" w:unhideWhenUsed="1"/>
   </w:latentStyles>
   <w:style w:type="paragraph" w:default="1" w:styleId="Normal">
     <w:name w:val="Normal"/>
@@ -1136,11 +1212,11 @@
       <w:lang w:val="fr-CA" w:eastAsia="fr-CA"/>
     </w:rPr>
   </w:style>
-  <w:style w:type="paragraph" w:styleId="Titre1">
+  <w:style w:type="paragraph" w:styleId="Heading1">
     <w:name w:val="heading 1"/>
     <w:basedOn w:val="Normal"/>
     <w:next w:val="Normal"/>
-    <w:link w:val="Titre1Car"/>
+    <w:link w:val="Heading1Char"/>
     <w:rsid w:val="00203B8C"/>
     <w:pPr>
       <w:keepNext/>
@@ -1158,13 +1234,13 @@
       <w:sz w:val="32"/>
     </w:rPr>
   </w:style>
-  <w:style w:type="character" w:default="1" w:styleId="Policepardfaut">
+  <w:style w:type="character" w:default="1" w:styleId="DefaultParagraphFont">
     <w:name w:val="Default Paragraph Font"/>
     <w:uiPriority w:val="1"/>
     <w:semiHidden/>
     <w:unhideWhenUsed/>
   </w:style>
-  <w:style w:type="table" w:default="1" w:styleId="TableauNormal">
+  <w:style w:type="table" w:default="1" w:styleId="TableNormal">
     <w:name w:val="Normal Table"/>
     <w:uiPriority w:val="99"/>
     <w:semiHidden/>
@@ -1179,16 +1255,16 @@
       </w:tblCellMar>
     </w:tblPr>
   </w:style>
-  <w:style w:type="numbering" w:default="1" w:styleId="Aucuneliste">
+  <w:style w:type="numbering" w:default="1" w:styleId="NoList">
     <w:name w:val="No List"/>
     <w:uiPriority w:val="99"/>
     <w:semiHidden/>
     <w:unhideWhenUsed/>
   </w:style>
-  <w:style w:type="character" w:customStyle="1" w:styleId="Titre1Car">
-    <w:name w:val="Titre 1 Car"/>
-    <w:basedOn w:val="Policepardfaut"/>
-    <w:link w:val="Titre1"/>
+  <w:style w:type="character" w:customStyle="1" w:styleId="Heading1Char">
+    <w:name w:val="Heading 1 Char"/>
+    <w:basedOn w:val="DefaultParagraphFont"/>
+    <w:link w:val="Heading1"/>
     <w:rsid w:val="00203B8C"/>
     <w:rPr>
       <w:rFonts w:ascii="Trebuchet MS" w:eastAsia="Trebuchet MS" w:hAnsi="Trebuchet MS" w:cs="Trebuchet MS"/>
@@ -1198,7 +1274,7 @@
       <w:lang w:val="fr-CA" w:eastAsia="fr-CA"/>
     </w:rPr>
   </w:style>
-  <w:style w:type="paragraph" w:styleId="Paragraphedeliste">
+  <w:style w:type="paragraph" w:styleId="ListParagraph">
     <w:name w:val="List Paragraph"/>
     <w:basedOn w:val="Normal"/>
     <w:uiPriority w:val="34"/>
@@ -1209,9 +1285,9 @@
       <w:contextualSpacing/>
     </w:pPr>
   </w:style>
-  <w:style w:type="table" w:styleId="Grilledutableau">
+  <w:style w:type="table" w:styleId="TableGrid">
     <w:name w:val="Table Grid"/>
-    <w:basedOn w:val="TableauNormal"/>
+    <w:basedOn w:val="TableNormal"/>
     <w:uiPriority w:val="39"/>
     <w:rsid w:val="00203B8C"/>
     <w:pPr>

</xml_diff>